<commit_message>
Post reflections in GitHub
</commit_message>
<xml_diff>
--- a/Lesson_2_Reflections.docx
+++ b/Lesson_2_Reflections.docx
@@ -6,11 +6,23 @@
       <w:pPr>
         <w:jc w:val="both"/>
         <w:rPr>
-          <w:lang w:val="en-US"/>
-        </w:rPr>
-      </w:pPr>
-      <w:r>
-        <w:rPr>
+          <w:sz w:val="20"/>
+          <w:szCs w:val="20"/>
+          <w:lang w:val="en-US"/>
+        </w:rPr>
+      </w:pPr>
+      <w:r>
+        <w:rPr>
+          <w:sz w:val="20"/>
+          <w:szCs w:val="20"/>
+          <w:lang w:val="en-US"/>
+        </w:rPr>
+        <w:t xml:space="preserve">Q: </w:t>
+      </w:r>
+      <w:r>
+        <w:rPr>
+          <w:sz w:val="20"/>
+          <w:szCs w:val="20"/>
           <w:lang w:val="en-US"/>
         </w:rPr>
         <w:t>What happens when you initialize a repository? Why do you need to do it?</w:t>
@@ -20,226 +32,411 @@
       <w:pPr>
         <w:jc w:val="both"/>
         <w:rPr>
-          <w:lang w:val="en-US"/>
-        </w:rPr>
-      </w:pPr>
-    </w:p>
-    <w:p>
-      <w:pPr>
-        <w:jc w:val="both"/>
-        <w:rPr>
-          <w:lang w:val="en-US"/>
-        </w:rPr>
-      </w:pPr>
-      <w:r>
-        <w:rPr>
+          <w:sz w:val="20"/>
+          <w:szCs w:val="20"/>
+          <w:lang w:val="en-US"/>
+        </w:rPr>
+      </w:pPr>
+      <w:r>
+        <w:rPr>
+          <w:sz w:val="20"/>
+          <w:szCs w:val="20"/>
+          <w:lang w:val="en-US"/>
+        </w:rPr>
+        <w:t xml:space="preserve">A: </w:t>
+      </w:r>
+      <w:proofErr w:type="spellStart"/>
+      <w:r>
+        <w:rPr>
+          <w:sz w:val="20"/>
+          <w:szCs w:val="20"/>
+          <w:lang w:val="en-US"/>
+        </w:rPr>
+        <w:t>Git</w:t>
+      </w:r>
+      <w:proofErr w:type="spellEnd"/>
+      <w:r>
+        <w:rPr>
+          <w:sz w:val="20"/>
+          <w:szCs w:val="20"/>
+          <w:lang w:val="en-US"/>
+        </w:rPr>
+        <w:t xml:space="preserve"> creates the .</w:t>
+      </w:r>
+      <w:proofErr w:type="spellStart"/>
+      <w:r>
+        <w:rPr>
+          <w:sz w:val="20"/>
+          <w:szCs w:val="20"/>
+          <w:lang w:val="en-US"/>
+        </w:rPr>
+        <w:t>git</w:t>
+      </w:r>
+      <w:proofErr w:type="spellEnd"/>
+      <w:r>
+        <w:rPr>
+          <w:sz w:val="20"/>
+          <w:szCs w:val="20"/>
+          <w:lang w:val="en-US"/>
+        </w:rPr>
+        <w:t xml:space="preserve"> (</w:t>
+      </w:r>
+      <w:proofErr w:type="spellStart"/>
+      <w:r>
+        <w:rPr>
+          <w:sz w:val="20"/>
+          <w:szCs w:val="20"/>
+          <w:lang w:val="en-US"/>
+        </w:rPr>
+        <w:t>wich</w:t>
+      </w:r>
+      <w:proofErr w:type="spellEnd"/>
+      <w:r>
+        <w:rPr>
+          <w:sz w:val="20"/>
+          <w:szCs w:val="20"/>
+          <w:lang w:val="en-US"/>
+        </w:rPr>
+        <w:t xml:space="preserve"> is hidden)</w:t>
+      </w:r>
+      <w:r>
+        <w:rPr>
+          <w:sz w:val="20"/>
+          <w:szCs w:val="20"/>
+          <w:lang w:val="en-US"/>
+        </w:rPr>
+        <w:t xml:space="preserve"> folder and starts trac</w:t>
+      </w:r>
+      <w:r>
+        <w:rPr>
+          <w:sz w:val="20"/>
+          <w:szCs w:val="20"/>
+          <w:lang w:val="en-US"/>
+        </w:rPr>
+        <w:t xml:space="preserve">king changes via commits. You need to do it to let </w:t>
+      </w:r>
+      <w:proofErr w:type="spellStart"/>
+      <w:r>
+        <w:rPr>
+          <w:sz w:val="20"/>
+          <w:szCs w:val="20"/>
+          <w:lang w:val="en-US"/>
+        </w:rPr>
+        <w:t>Git</w:t>
+      </w:r>
+      <w:proofErr w:type="spellEnd"/>
+      <w:r>
+        <w:rPr>
+          <w:sz w:val="20"/>
+          <w:szCs w:val="20"/>
+          <w:lang w:val="en-US"/>
+        </w:rPr>
+        <w:t xml:space="preserve"> track your files and changes made to them and allow you to compare them.</w:t>
+      </w:r>
+    </w:p>
+    <w:p>
+      <w:pPr>
+        <w:jc w:val="both"/>
+        <w:rPr>
+          <w:sz w:val="20"/>
+          <w:szCs w:val="20"/>
+          <w:lang w:val="en-US"/>
+        </w:rPr>
+      </w:pPr>
+    </w:p>
+    <w:p>
+      <w:pPr>
+        <w:jc w:val="both"/>
+        <w:rPr>
+          <w:sz w:val="20"/>
+          <w:szCs w:val="20"/>
+          <w:lang w:val="en-US"/>
+        </w:rPr>
+      </w:pPr>
+      <w:r>
+        <w:rPr>
+          <w:sz w:val="20"/>
+          <w:szCs w:val="20"/>
+          <w:lang w:val="en-US"/>
+        </w:rPr>
+        <w:t xml:space="preserve">Q: </w:t>
+      </w:r>
+      <w:r>
+        <w:rPr>
+          <w:sz w:val="20"/>
+          <w:szCs w:val="20"/>
           <w:lang w:val="en-US"/>
         </w:rPr>
         <w:t>How is the staging area different from the working directory and the repository?</w:t>
       </w:r>
-    </w:p>
-    <w:p>
-      <w:pPr>
-        <w:jc w:val="both"/>
-        <w:rPr>
-          <w:lang w:val="en-US"/>
-        </w:rPr>
-      </w:pPr>
-      <w:r>
-        <w:rPr>
-          <w:lang w:val="en-US"/>
-        </w:rPr>
-        <w:t>What value do you think it offers?</w:t>
-      </w:r>
-    </w:p>
-    <w:p>
-      <w:pPr>
-        <w:jc w:val="both"/>
-        <w:rPr>
-          <w:lang w:val="en-US"/>
-        </w:rPr>
-      </w:pPr>
-      <w:r>
-        <w:rPr>
-          <w:lang w:val="en-US"/>
-        </w:rPr>
-        <w:t xml:space="preserve">In the staging area is where rest all the documents you will commit to the repository. The working directory is where your files are located </w:t>
+      <w:r>
+        <w:rPr>
+          <w:sz w:val="20"/>
+          <w:szCs w:val="20"/>
+          <w:lang w:val="en-US"/>
+        </w:rPr>
+        <w:t xml:space="preserve"> What value do you think it offers?</w:t>
+      </w:r>
+    </w:p>
+    <w:p>
+      <w:pPr>
+        <w:jc w:val="both"/>
+        <w:rPr>
+          <w:sz w:val="20"/>
+          <w:szCs w:val="20"/>
+          <w:lang w:val="en-US"/>
+        </w:rPr>
+      </w:pPr>
+      <w:r>
+        <w:rPr>
+          <w:sz w:val="20"/>
+          <w:szCs w:val="20"/>
+          <w:lang w:val="en-US"/>
+        </w:rPr>
+        <w:t xml:space="preserve">A:  The staging area is where you commit all the changes made to your </w:t>
       </w:r>
       <w:r>
         <w:rPr>
           <w:noProof/>
-          <w:lang w:val="en-US"/>
-        </w:rPr>
-        <w:t>o</w:t>
+          <w:sz w:val="20"/>
+          <w:szCs w:val="20"/>
+          <w:lang w:val="en-US"/>
+        </w:rPr>
+        <w:t>files (you can decide wich ones you will add)</w:t>
+      </w:r>
+      <w:r>
+        <w:rPr>
+          <w:sz w:val="20"/>
+          <w:szCs w:val="20"/>
+          <w:lang w:val="en-US"/>
+        </w:rPr>
+        <w:t xml:space="preserve"> and are ready to </w:t>
       </w:r>
       <w:r>
         <w:rPr>
           <w:noProof/>
-          <w:lang w:val="en-US"/>
-        </w:rPr>
-        <w:t>n</w:t>
-      </w:r>
-      <w:r>
-        <w:rPr>
-          <w:lang w:val="en-US"/>
-        </w:rPr>
-        <w:t xml:space="preserve"> your hard drive.</w:t>
-      </w:r>
-    </w:p>
-    <w:p>
-      <w:pPr>
-        <w:jc w:val="both"/>
-        <w:rPr>
-          <w:lang w:val="en-US"/>
-        </w:rPr>
-      </w:pPr>
-    </w:p>
-    <w:p>
-      <w:pPr>
-        <w:jc w:val="both"/>
-        <w:rPr>
-          <w:lang w:val="en-US"/>
-        </w:rPr>
-      </w:pPr>
-    </w:p>
-    <w:p>
-      <w:pPr>
-        <w:jc w:val="both"/>
-        <w:rPr>
-          <w:lang w:val="en-US"/>
-        </w:rPr>
-      </w:pPr>
-      <w:r>
-        <w:rPr>
-          <w:lang w:val="en-US"/>
-        </w:rPr>
-        <w:t>How can you use the staging area to make sure you have one commit per logical</w:t>
-      </w:r>
-      <w:r>
-        <w:rPr>
+          <w:sz w:val="20"/>
+          <w:szCs w:val="20"/>
+          <w:lang w:val="en-US"/>
+        </w:rPr>
+        <w:t>be sent</w:t>
+      </w:r>
+      <w:r>
+        <w:rPr>
+          <w:sz w:val="20"/>
+          <w:szCs w:val="20"/>
+          <w:lang w:val="en-US"/>
+        </w:rPr>
+        <w:t xml:space="preserve"> to your local repository. </w:t>
+      </w:r>
+      <w:r>
+        <w:rPr>
+          <w:sz w:val="20"/>
+          <w:szCs w:val="20"/>
+          <w:lang w:val="en-US"/>
+        </w:rPr>
+        <w:t xml:space="preserve">The working directory is </w:t>
+      </w:r>
+      <w:r>
+        <w:rPr>
+          <w:sz w:val="20"/>
+          <w:szCs w:val="20"/>
+          <w:lang w:val="en-US"/>
+        </w:rPr>
+        <w:t>a copy of your project intended to be modified by you (or someone else).</w:t>
+      </w:r>
+    </w:p>
+    <w:p>
+      <w:pPr>
+        <w:jc w:val="both"/>
+        <w:rPr>
+          <w:sz w:val="20"/>
+          <w:szCs w:val="20"/>
+          <w:lang w:val="en-US"/>
+        </w:rPr>
+      </w:pPr>
+    </w:p>
+    <w:p>
+      <w:pPr>
+        <w:jc w:val="both"/>
+        <w:rPr>
+          <w:sz w:val="20"/>
+          <w:szCs w:val="20"/>
+          <w:lang w:val="en-US"/>
+        </w:rPr>
+      </w:pPr>
+      <w:r>
+        <w:rPr>
+          <w:sz w:val="20"/>
+          <w:szCs w:val="20"/>
+          <w:lang w:val="en-US"/>
+        </w:rPr>
+        <w:t xml:space="preserve">Q: </w:t>
+      </w:r>
+      <w:r>
+        <w:rPr>
+          <w:sz w:val="20"/>
+          <w:szCs w:val="20"/>
+          <w:lang w:val="en-US"/>
+        </w:rPr>
+        <w:t>How can you use the staging area to make sure you have one commit per logical change?</w:t>
+      </w:r>
+    </w:p>
+    <w:p>
+      <w:pPr>
+        <w:jc w:val="both"/>
+        <w:rPr>
+          <w:noProof/>
+          <w:sz w:val="20"/>
+          <w:szCs w:val="20"/>
+          <w:lang w:val="en-US"/>
+        </w:rPr>
+      </w:pPr>
+      <w:r>
+        <w:rPr>
+          <w:sz w:val="20"/>
+          <w:szCs w:val="20"/>
+          <w:lang w:val="en-US"/>
+        </w:rPr>
+        <w:t xml:space="preserve">A: </w:t>
+      </w:r>
+      <w:proofErr w:type="spellStart"/>
+      <w:r>
+        <w:rPr>
+          <w:sz w:val="20"/>
+          <w:szCs w:val="20"/>
+          <w:lang w:val="en-US"/>
+        </w:rPr>
+        <w:t>Git</w:t>
+      </w:r>
+      <w:proofErr w:type="spellEnd"/>
+      <w:r>
+        <w:rPr>
+          <w:sz w:val="20"/>
+          <w:szCs w:val="20"/>
+          <w:lang w:val="en-US"/>
+        </w:rPr>
+        <w:t xml:space="preserve"> gives you the </w:t>
+      </w:r>
+      <w:r>
+        <w:rPr>
+          <w:noProof/>
+          <w:sz w:val="20"/>
+          <w:szCs w:val="20"/>
+          <w:lang w:val="en-US"/>
+        </w:rPr>
+        <w:t xml:space="preserve">possibility to decide what files you want to add to the repository, you have to be sure to only commit changes that make sense and are important to your project. </w:t>
+      </w:r>
+    </w:p>
+    <w:p>
+      <w:pPr>
+        <w:jc w:val="both"/>
+        <w:rPr>
+          <w:sz w:val="20"/>
+          <w:szCs w:val="20"/>
+          <w:lang w:val="en-US"/>
+        </w:rPr>
+      </w:pPr>
+    </w:p>
+    <w:p>
+      <w:pPr>
+        <w:jc w:val="both"/>
+        <w:rPr>
+          <w:sz w:val="20"/>
+          <w:szCs w:val="20"/>
+          <w:lang w:val="en-US"/>
+        </w:rPr>
+      </w:pPr>
+      <w:r>
+        <w:rPr>
+          <w:sz w:val="20"/>
+          <w:szCs w:val="20"/>
+          <w:lang w:val="en-US"/>
+        </w:rPr>
+        <w:t xml:space="preserve">Q: </w:t>
+      </w:r>
+      <w:r>
+        <w:rPr>
+          <w:sz w:val="20"/>
+          <w:szCs w:val="20"/>
+          <w:lang w:val="en-US"/>
+        </w:rPr>
+        <w:t>What are some situations when branches would be helpful in keeping your history organized? How would branches help?</w:t>
+      </w:r>
+    </w:p>
+    <w:p>
+      <w:pPr>
+        <w:jc w:val="both"/>
+        <w:rPr>
+          <w:sz w:val="20"/>
+          <w:szCs w:val="20"/>
+          <w:lang w:val="en-US"/>
+        </w:rPr>
+      </w:pPr>
+      <w:r>
+        <w:rPr>
+          <w:sz w:val="20"/>
+          <w:szCs w:val="20"/>
+          <w:lang w:val="en-US"/>
+        </w:rPr>
+        <w:t xml:space="preserve">A: </w:t>
+      </w:r>
+      <w:r>
+        <w:rPr>
+          <w:sz w:val="20"/>
+          <w:szCs w:val="20"/>
+          <w:lang w:val="en-US"/>
+        </w:rPr>
+        <w:t xml:space="preserve">When you want to introduce a new experimental feature but you are still working on it and do not know if it will work </w:t>
+      </w:r>
+      <w:r>
+        <w:rPr>
+          <w:noProof/>
+          <w:sz w:val="20"/>
+          <w:szCs w:val="20"/>
+          <w:lang w:val="en-US"/>
+        </w:rPr>
+        <w:t>out</w:t>
+      </w:r>
+      <w:r>
+        <w:rPr>
+          <w:noProof/>
+          <w:sz w:val="20"/>
+          <w:szCs w:val="20"/>
           <w:lang w:val="en-US"/>
         </w:rPr>
         <w:t xml:space="preserve"> </w:t>
       </w:r>
       <w:r>
         <w:rPr>
-          <w:lang w:val="en-US"/>
-        </w:rPr>
-        <w:t>change?</w:t>
-      </w:r>
-    </w:p>
-    <w:p>
-      <w:pPr>
-        <w:jc w:val="both"/>
-        <w:rPr>
-          <w:lang w:val="en-US"/>
-        </w:rPr>
-      </w:pPr>
-      <w:r>
-        <w:rPr>
-          <w:lang w:val="en-US"/>
-        </w:rPr>
-        <w:t xml:space="preserve">You can use </w:t>
-      </w:r>
-      <w:proofErr w:type="spellStart"/>
-      <w:r>
-        <w:rPr>
-          <w:lang w:val="en-US"/>
-        </w:rPr>
-        <w:t>git</w:t>
-      </w:r>
-      <w:proofErr w:type="spellEnd"/>
-      <w:r>
-        <w:rPr>
-          <w:lang w:val="en-US"/>
-        </w:rPr>
-        <w:t xml:space="preserve"> diff to compare the changes done in the different files you are working on, before you make a commit, that way you will be sure you are </w:t>
-      </w:r>
-      <w:r>
-        <w:rPr>
-          <w:noProof/>
-          <w:lang w:val="en-US"/>
-        </w:rPr>
-        <w:t>commi</w:t>
-      </w:r>
-      <w:r>
-        <w:rPr>
-          <w:noProof/>
-          <w:lang w:val="en-US"/>
-        </w:rPr>
-        <w:t>t</w:t>
-      </w:r>
-      <w:r>
-        <w:rPr>
-          <w:noProof/>
-          <w:lang w:val="en-US"/>
-        </w:rPr>
-        <w:t>ting</w:t>
-      </w:r>
-      <w:r>
-        <w:rPr>
-          <w:lang w:val="en-US"/>
-        </w:rPr>
-        <w:t xml:space="preserve"> logical important changes.</w:t>
-      </w:r>
-    </w:p>
-    <w:p>
-      <w:pPr>
-        <w:jc w:val="both"/>
-        <w:rPr>
-          <w:lang w:val="en-US"/>
-        </w:rPr>
-      </w:pPr>
-    </w:p>
-    <w:p>
-      <w:pPr>
-        <w:jc w:val="both"/>
-        <w:rPr>
-          <w:lang w:val="en-US"/>
-        </w:rPr>
-      </w:pPr>
-      <w:r>
-        <w:rPr>
-          <w:lang w:val="en-US"/>
-        </w:rPr>
-        <w:t>What are some situations when branches would be helpful in keeping your history</w:t>
-      </w:r>
-      <w:r>
-        <w:rPr>
-          <w:lang w:val="en-US"/>
-        </w:rPr>
-        <w:t xml:space="preserve"> </w:t>
-      </w:r>
-      <w:r>
-        <w:rPr>
-          <w:lang w:val="en-US"/>
-        </w:rPr>
-        <w:t>organized? How would branches help?</w:t>
-      </w:r>
-    </w:p>
-    <w:p>
-      <w:pPr>
-        <w:jc w:val="both"/>
-        <w:rPr>
-          <w:lang w:val="en-US"/>
-        </w:rPr>
-      </w:pPr>
-      <w:r>
-        <w:rPr>
-          <w:lang w:val="en-US"/>
-        </w:rPr>
-        <w:t xml:space="preserve">When you want to introduce a new experimental feature but you are still working on it and do not know if it will work out, when you are doing a version in another language. </w:t>
-      </w:r>
-    </w:p>
-    <w:p>
-      <w:pPr>
-        <w:jc w:val="both"/>
-        <w:rPr>
-          <w:lang w:val="en-US"/>
-        </w:rPr>
-      </w:pPr>
-      <w:r>
-        <w:rPr>
+          <w:sz w:val="20"/>
+          <w:szCs w:val="20"/>
+          <w:lang w:val="en-US"/>
+        </w:rPr>
+        <w:t>or you are not sure these changes will be on the final version</w:t>
+      </w:r>
+      <w:r>
+        <w:rPr>
+          <w:sz w:val="20"/>
+          <w:szCs w:val="20"/>
+          <w:lang w:val="en-US"/>
+        </w:rPr>
+        <w:t xml:space="preserve">. </w:t>
+      </w:r>
+    </w:p>
+    <w:p>
+      <w:pPr>
+        <w:jc w:val="both"/>
+        <w:rPr>
+          <w:sz w:val="20"/>
+          <w:szCs w:val="20"/>
+          <w:lang w:val="en-US"/>
+        </w:rPr>
+      </w:pPr>
+      <w:r>
+        <w:rPr>
+          <w:sz w:val="20"/>
+          <w:szCs w:val="20"/>
           <w:lang w:val="en-US"/>
         </w:rPr>
         <w:t>Branches would help you in making this changes you are working on without affecting the master file.</w:t>
@@ -249,19 +446,33 @@
       <w:pPr>
         <w:jc w:val="both"/>
         <w:rPr>
-          <w:lang w:val="en-US"/>
-        </w:rPr>
-      </w:pPr>
-    </w:p>
-    <w:p>
-      <w:pPr>
-        <w:jc w:val="both"/>
-        <w:rPr>
-          <w:lang w:val="en-US"/>
-        </w:rPr>
-      </w:pPr>
-      <w:r>
-        <w:rPr>
+          <w:sz w:val="20"/>
+          <w:szCs w:val="20"/>
+          <w:lang w:val="en-US"/>
+        </w:rPr>
+      </w:pPr>
+    </w:p>
+    <w:p>
+      <w:pPr>
+        <w:jc w:val="both"/>
+        <w:rPr>
+          <w:sz w:val="20"/>
+          <w:szCs w:val="20"/>
+          <w:lang w:val="en-US"/>
+        </w:rPr>
+      </w:pPr>
+      <w:r>
+        <w:rPr>
+          <w:sz w:val="20"/>
+          <w:szCs w:val="20"/>
+          <w:lang w:val="en-US"/>
+        </w:rPr>
+        <w:t xml:space="preserve">Q: </w:t>
+      </w:r>
+      <w:r>
+        <w:rPr>
+          <w:sz w:val="20"/>
+          <w:szCs w:val="20"/>
           <w:lang w:val="en-US"/>
         </w:rPr>
         <w:t>How do the diagrams help you visualize the branch structure?</w:t>
@@ -271,110 +482,784 @@
       <w:pPr>
         <w:jc w:val="both"/>
         <w:rPr>
-          <w:lang w:val="en-US"/>
-        </w:rPr>
-      </w:pPr>
-      <w:r>
-        <w:rPr>
+          <w:sz w:val="20"/>
+          <w:szCs w:val="20"/>
+          <w:lang w:val="en-US"/>
+        </w:rPr>
+      </w:pPr>
+      <w:r>
+        <w:rPr>
+          <w:sz w:val="20"/>
+          <w:szCs w:val="20"/>
+          <w:lang w:val="en-US"/>
+        </w:rPr>
+        <w:t xml:space="preserve">A: </w:t>
+      </w:r>
+      <w:r>
+        <w:rPr>
+          <w:sz w:val="20"/>
+          <w:szCs w:val="20"/>
           <w:lang w:val="en-US"/>
         </w:rPr>
         <w:t>It is a way to look graphically all the commits you have made to your project and which ones belong to which branch.</w:t>
       </w:r>
+    </w:p>
+    <w:p>
+      <w:pPr>
+        <w:jc w:val="both"/>
+        <w:rPr>
+          <w:sz w:val="20"/>
+          <w:szCs w:val="20"/>
+          <w:lang w:val="en-US"/>
+        </w:rPr>
+      </w:pPr>
+    </w:p>
+    <w:p>
+      <w:pPr>
+        <w:jc w:val="both"/>
+        <w:rPr>
+          <w:sz w:val="20"/>
+          <w:szCs w:val="20"/>
+          <w:lang w:val="en-US"/>
+        </w:rPr>
+      </w:pPr>
+      <w:r>
+        <w:rPr>
+          <w:sz w:val="20"/>
+          <w:szCs w:val="20"/>
+          <w:lang w:val="en-US"/>
+        </w:rPr>
+        <w:t xml:space="preserve">Q: </w:t>
+      </w:r>
+      <w:r>
+        <w:rPr>
+          <w:sz w:val="20"/>
+          <w:szCs w:val="20"/>
+          <w:lang w:val="en-US"/>
+        </w:rPr>
+        <w:t>What is the result of merging two branches together? Why do we represent it in the diagram the way we do?</w:t>
+      </w:r>
+    </w:p>
+    <w:p>
+      <w:pPr>
+        <w:jc w:val="both"/>
+        <w:rPr>
+          <w:sz w:val="20"/>
+          <w:szCs w:val="20"/>
+          <w:lang w:val="en-US"/>
+        </w:rPr>
+      </w:pPr>
+      <w:r>
+        <w:rPr>
+          <w:sz w:val="20"/>
+          <w:szCs w:val="20"/>
+          <w:lang w:val="en-US"/>
+        </w:rPr>
+        <w:t xml:space="preserve">A: </w:t>
+      </w:r>
+      <w:r>
+        <w:rPr>
+          <w:sz w:val="20"/>
+          <w:szCs w:val="20"/>
+          <w:lang w:val="en-US"/>
+        </w:rPr>
+        <w:t xml:space="preserve">The changes made to the file either by </w:t>
+      </w:r>
+      <w:proofErr w:type="gramStart"/>
+      <w:r>
+        <w:rPr>
+          <w:sz w:val="20"/>
+          <w:szCs w:val="20"/>
+          <w:lang w:val="en-US"/>
+        </w:rPr>
+        <w:t>yourself</w:t>
+      </w:r>
+      <w:proofErr w:type="gramEnd"/>
+      <w:r>
+        <w:rPr>
+          <w:sz w:val="20"/>
+          <w:szCs w:val="20"/>
+          <w:lang w:val="en-US"/>
+        </w:rPr>
+        <w:t xml:space="preserve"> or by someone else can be brought </w:t>
+      </w:r>
+      <w:r>
+        <w:rPr>
+          <w:sz w:val="20"/>
+          <w:szCs w:val="20"/>
+          <w:lang w:val="en-US"/>
+        </w:rPr>
+        <w:t>together and now be part of the master branch.</w:t>
+      </w:r>
+    </w:p>
+    <w:p>
+      <w:pPr>
+        <w:jc w:val="both"/>
+        <w:rPr>
+          <w:sz w:val="20"/>
+          <w:szCs w:val="20"/>
+          <w:lang w:val="en-US"/>
+        </w:rPr>
+      </w:pPr>
+    </w:p>
+    <w:p>
+      <w:pPr>
+        <w:jc w:val="both"/>
+        <w:rPr>
+          <w:sz w:val="20"/>
+          <w:szCs w:val="20"/>
+          <w:lang w:val="en-US"/>
+        </w:rPr>
+      </w:pPr>
+      <w:r>
+        <w:rPr>
+          <w:sz w:val="20"/>
+          <w:szCs w:val="20"/>
+          <w:lang w:val="en-US"/>
+        </w:rPr>
+        <w:t xml:space="preserve">Q: </w:t>
+      </w:r>
+      <w:r>
+        <w:rPr>
+          <w:sz w:val="20"/>
+          <w:szCs w:val="20"/>
+          <w:lang w:val="en-US"/>
+        </w:rPr>
+        <w:t xml:space="preserve">What are the pros and cons of </w:t>
+      </w:r>
+      <w:proofErr w:type="spellStart"/>
+      <w:r>
+        <w:rPr>
+          <w:sz w:val="20"/>
+          <w:szCs w:val="20"/>
+          <w:lang w:val="en-US"/>
+        </w:rPr>
+        <w:t>Git’s</w:t>
+      </w:r>
+      <w:proofErr w:type="spellEnd"/>
+      <w:r>
+        <w:rPr>
+          <w:sz w:val="20"/>
+          <w:szCs w:val="20"/>
+          <w:lang w:val="en-US"/>
+        </w:rPr>
+        <w:t xml:space="preserve"> automatic merging vs. always doing merges manually?</w:t>
+      </w:r>
+    </w:p>
+    <w:p>
+      <w:pPr>
+        <w:jc w:val="both"/>
+        <w:rPr>
+          <w:sz w:val="20"/>
+          <w:szCs w:val="20"/>
+          <w:lang w:val="en-US"/>
+        </w:rPr>
+      </w:pPr>
+    </w:p>
+    <w:p>
+      <w:pPr>
+        <w:jc w:val="both"/>
+        <w:rPr>
+          <w:sz w:val="20"/>
+          <w:szCs w:val="20"/>
+          <w:lang w:val="en-US"/>
+        </w:rPr>
+      </w:pPr>
+    </w:p>
+    <w:p>
+      <w:pPr>
+        <w:jc w:val="both"/>
+        <w:rPr>
+          <w:sz w:val="20"/>
+          <w:szCs w:val="20"/>
+          <w:lang w:val="en-US"/>
+        </w:rPr>
+      </w:pPr>
+      <w:r>
+        <w:rPr>
+          <w:sz w:val="20"/>
+          <w:szCs w:val="20"/>
+          <w:lang w:val="en-US"/>
+        </w:rPr>
+        <w:t>Commands:</w:t>
+      </w:r>
+    </w:p>
+    <w:p>
+      <w:pPr>
+        <w:jc w:val="both"/>
+        <w:rPr>
+          <w:sz w:val="20"/>
+          <w:szCs w:val="20"/>
+          <w:lang w:val="en-US"/>
+        </w:rPr>
+      </w:pPr>
       <w:bookmarkStart w:id="0" w:name="_GoBack"/>
       <w:bookmarkEnd w:id="0"/>
-    </w:p>
-    <w:p>
-      <w:pPr>
-        <w:jc w:val="both"/>
-        <w:rPr>
-          <w:lang w:val="en-US"/>
-        </w:rPr>
-      </w:pPr>
-    </w:p>
-    <w:p>
-      <w:pPr>
-        <w:jc w:val="both"/>
-        <w:rPr>
-          <w:lang w:val="en-US"/>
-        </w:rPr>
-      </w:pPr>
-      <w:r>
-        <w:rPr>
-          <w:lang w:val="en-US"/>
-        </w:rPr>
-        <w:t>What is the result of merging two branches together? Why do we represent it in</w:t>
-      </w:r>
-      <w:r>
-        <w:rPr>
+      <w:proofErr w:type="spellStart"/>
+      <w:proofErr w:type="gramStart"/>
+      <w:r>
+        <w:rPr>
+          <w:sz w:val="20"/>
+          <w:szCs w:val="20"/>
+          <w:lang w:val="en-US"/>
+        </w:rPr>
+        <w:t>git</w:t>
+      </w:r>
+      <w:proofErr w:type="spellEnd"/>
+      <w:proofErr w:type="gramEnd"/>
+      <w:r>
+        <w:rPr>
+          <w:sz w:val="20"/>
+          <w:szCs w:val="20"/>
+          <w:lang w:val="en-US"/>
+        </w:rPr>
+        <w:t xml:space="preserve"> add  |    Add a file to the staging area</w:t>
+      </w:r>
+    </w:p>
+    <w:p>
+      <w:pPr>
+        <w:jc w:val="both"/>
+        <w:rPr>
+          <w:sz w:val="20"/>
+          <w:szCs w:val="20"/>
+          <w:lang w:val="en-US"/>
+        </w:rPr>
+      </w:pPr>
+      <w:proofErr w:type="spellStart"/>
+      <w:proofErr w:type="gramStart"/>
+      <w:r>
+        <w:rPr>
+          <w:sz w:val="20"/>
+          <w:szCs w:val="20"/>
+          <w:lang w:val="en-US"/>
+        </w:rPr>
+        <w:t>git</w:t>
+      </w:r>
+      <w:proofErr w:type="spellEnd"/>
+      <w:proofErr w:type="gramEnd"/>
+      <w:r>
+        <w:rPr>
+          <w:sz w:val="20"/>
+          <w:szCs w:val="20"/>
+          <w:lang w:val="en-US"/>
+        </w:rPr>
+        <w:t xml:space="preserve"> commit  |    Commit the files from the staging area to the repository </w:t>
+      </w:r>
+    </w:p>
+    <w:p>
+      <w:pPr>
+        <w:jc w:val="both"/>
+        <w:rPr>
+          <w:sz w:val="20"/>
+          <w:szCs w:val="20"/>
+          <w:lang w:val="en-US"/>
+        </w:rPr>
+      </w:pPr>
+      <w:proofErr w:type="spellStart"/>
+      <w:proofErr w:type="gramStart"/>
+      <w:r>
+        <w:rPr>
+          <w:sz w:val="20"/>
+          <w:szCs w:val="20"/>
+          <w:lang w:val="en-US"/>
+        </w:rPr>
+        <w:t>git</w:t>
+      </w:r>
+      <w:proofErr w:type="spellEnd"/>
+      <w:proofErr w:type="gramEnd"/>
+      <w:r>
+        <w:rPr>
+          <w:sz w:val="20"/>
+          <w:szCs w:val="20"/>
+          <w:lang w:val="en-US"/>
+        </w:rPr>
+        <w:t xml:space="preserve"> status  |    Show which files are in the staging area, and which files from the working directory are not part of the repository    </w:t>
+      </w:r>
+    </w:p>
+    <w:p>
+      <w:pPr>
+        <w:jc w:val="both"/>
+        <w:rPr>
+          <w:sz w:val="20"/>
+          <w:szCs w:val="20"/>
+          <w:lang w:val="en-US"/>
+        </w:rPr>
+      </w:pPr>
+      <w:proofErr w:type="spellStart"/>
+      <w:proofErr w:type="gramStart"/>
+      <w:r>
+        <w:rPr>
+          <w:sz w:val="20"/>
+          <w:szCs w:val="20"/>
+          <w:lang w:val="en-US"/>
+        </w:rPr>
+        <w:t>git</w:t>
+      </w:r>
+      <w:proofErr w:type="spellEnd"/>
+      <w:proofErr w:type="gramEnd"/>
+      <w:r>
+        <w:rPr>
+          <w:sz w:val="20"/>
+          <w:szCs w:val="20"/>
+          <w:lang w:val="en-US"/>
+        </w:rPr>
+        <w:t xml:space="preserve"> diff  |    </w:t>
+      </w:r>
+      <w:proofErr w:type="spellStart"/>
+      <w:r>
+        <w:rPr>
+          <w:sz w:val="20"/>
+          <w:szCs w:val="20"/>
+          <w:lang w:val="en-US"/>
+        </w:rPr>
+        <w:t>Git</w:t>
+      </w:r>
+      <w:proofErr w:type="spellEnd"/>
+      <w:r>
+        <w:rPr>
+          <w:sz w:val="20"/>
+          <w:szCs w:val="20"/>
+          <w:lang w:val="en-US"/>
+        </w:rPr>
+        <w:t xml:space="preserve"> diff without arguments is comparing the working directory with the staging area</w:t>
+      </w:r>
+    </w:p>
+    <w:p>
+      <w:pPr>
+        <w:jc w:val="both"/>
+        <w:rPr>
+          <w:sz w:val="20"/>
+          <w:szCs w:val="20"/>
+          <w:lang w:val="en-US"/>
+        </w:rPr>
+      </w:pPr>
+      <w:proofErr w:type="spellStart"/>
+      <w:proofErr w:type="gramStart"/>
+      <w:r>
+        <w:rPr>
+          <w:sz w:val="20"/>
+          <w:szCs w:val="20"/>
+          <w:lang w:val="en-US"/>
+        </w:rPr>
+        <w:t>git</w:t>
+      </w:r>
+      <w:proofErr w:type="spellEnd"/>
+      <w:proofErr w:type="gramEnd"/>
+      <w:r>
+        <w:rPr>
+          <w:sz w:val="20"/>
+          <w:szCs w:val="20"/>
+          <w:lang w:val="en-US"/>
+        </w:rPr>
+        <w:t xml:space="preserve"> diff --staged  |    Compare the staging area with the repository</w:t>
+      </w:r>
+    </w:p>
+    <w:p>
+      <w:pPr>
+        <w:jc w:val="both"/>
+        <w:rPr>
+          <w:sz w:val="20"/>
+          <w:szCs w:val="20"/>
+          <w:lang w:val="en-US"/>
+        </w:rPr>
+      </w:pPr>
+      <w:proofErr w:type="spellStart"/>
+      <w:proofErr w:type="gramStart"/>
+      <w:r>
+        <w:rPr>
+          <w:sz w:val="20"/>
+          <w:szCs w:val="20"/>
+          <w:lang w:val="en-US"/>
+        </w:rPr>
+        <w:t>git</w:t>
+      </w:r>
+      <w:proofErr w:type="spellEnd"/>
+      <w:proofErr w:type="gramEnd"/>
+      <w:r>
+        <w:rPr>
+          <w:sz w:val="20"/>
+          <w:szCs w:val="20"/>
+          <w:lang w:val="en-US"/>
+        </w:rPr>
+        <w:t xml:space="preserve"> reset --hard  |    Undo all changes! </w:t>
+      </w:r>
+      <w:r>
+        <w:rPr>
+          <w:noProof/>
+          <w:sz w:val="20"/>
+          <w:szCs w:val="20"/>
+          <w:lang w:val="en-US"/>
+        </w:rPr>
+        <w:t>There is no rollback for this</w:t>
+      </w:r>
+      <w:r>
+        <w:rPr>
+          <w:noProof/>
+          <w:sz w:val="20"/>
+          <w:szCs w:val="20"/>
+          <w:lang w:val="en-US"/>
+        </w:rPr>
+        <w:t>.</w:t>
+      </w:r>
+      <w:r>
+        <w:rPr>
+          <w:noProof/>
+          <w:sz w:val="20"/>
+          <w:szCs w:val="20"/>
           <w:lang w:val="en-US"/>
         </w:rPr>
         <w:t xml:space="preserve"> </w:t>
       </w:r>
       <w:r>
         <w:rPr>
-          <w:lang w:val="en-US"/>
-        </w:rPr>
-        <w:t>the diagram the way we do?</w:t>
-      </w:r>
-    </w:p>
-    <w:p>
-      <w:pPr>
-        <w:jc w:val="both"/>
-        <w:rPr>
-          <w:lang w:val="en-US"/>
-        </w:rPr>
-      </w:pPr>
-    </w:p>
-    <w:p>
-      <w:pPr>
-        <w:jc w:val="both"/>
-        <w:rPr>
-          <w:lang w:val="en-US"/>
-        </w:rPr>
-      </w:pPr>
-      <w:r>
-        <w:rPr>
-          <w:lang w:val="en-US"/>
-        </w:rPr>
-        <w:t>What</w:t>
-      </w:r>
-      <w:r>
-        <w:rPr>
-          <w:lang w:val="en-US"/>
-        </w:rPr>
-        <w:t xml:space="preserve"> are the pros and cons of </w:t>
-      </w:r>
-      <w:proofErr w:type="spellStart"/>
-      <w:r>
-        <w:rPr>
-          <w:lang w:val="en-US"/>
-        </w:rPr>
-        <w:t>Git’s</w:t>
-      </w:r>
-      <w:proofErr w:type="spellEnd"/>
-      <w:r>
-        <w:rPr>
-          <w:lang w:val="en-US"/>
-        </w:rPr>
-        <w:t xml:space="preserve"> </w:t>
-      </w:r>
-      <w:r>
-        <w:rPr>
-          <w:lang w:val="en-US"/>
-        </w:rPr>
-        <w:t>automatic merging vs. always doing merges</w:t>
-      </w:r>
-      <w:r>
-        <w:rPr>
-          <w:lang w:val="en-US"/>
-        </w:rPr>
-        <w:t xml:space="preserve"> </w:t>
-      </w:r>
-      <w:r>
-        <w:rPr>
-          <w:lang w:val="en-US"/>
-        </w:rPr>
-        <w:t>manually?</w:t>
+          <w:noProof/>
+          <w:sz w:val="20"/>
+          <w:szCs w:val="20"/>
+          <w:lang w:val="en-US"/>
+        </w:rPr>
+        <w:t>S</w:t>
+      </w:r>
+      <w:r>
+        <w:rPr>
+          <w:noProof/>
+          <w:sz w:val="20"/>
+          <w:szCs w:val="20"/>
+          <w:lang w:val="en-US"/>
+        </w:rPr>
+        <w:t>o</w:t>
+      </w:r>
+      <w:r>
+        <w:rPr>
+          <w:noProof/>
+          <w:sz w:val="20"/>
+          <w:szCs w:val="20"/>
+          <w:lang w:val="en-US"/>
+        </w:rPr>
+        <w:t>,</w:t>
+      </w:r>
+      <w:r>
+        <w:rPr>
+          <w:noProof/>
+          <w:sz w:val="20"/>
+          <w:szCs w:val="20"/>
+          <w:lang w:val="en-US"/>
+        </w:rPr>
+        <w:t xml:space="preserve"> be </w:t>
+      </w:r>
+      <w:r>
+        <w:rPr>
+          <w:noProof/>
+          <w:sz w:val="20"/>
+          <w:szCs w:val="20"/>
+          <w:lang w:val="en-US"/>
+        </w:rPr>
+        <w:t>carefu</w:t>
+      </w:r>
+      <w:r>
+        <w:rPr>
+          <w:noProof/>
+          <w:sz w:val="20"/>
+          <w:szCs w:val="20"/>
+          <w:lang w:val="en-US"/>
+        </w:rPr>
+        <w:t>l!</w:t>
+      </w:r>
+    </w:p>
+    <w:p>
+      <w:pPr>
+        <w:jc w:val="both"/>
+        <w:rPr>
+          <w:sz w:val="20"/>
+          <w:szCs w:val="20"/>
+          <w:lang w:val="en-US"/>
+        </w:rPr>
+      </w:pPr>
+      <w:proofErr w:type="spellStart"/>
+      <w:proofErr w:type="gramStart"/>
+      <w:r>
+        <w:rPr>
+          <w:sz w:val="20"/>
+          <w:szCs w:val="20"/>
+          <w:lang w:val="en-US"/>
+        </w:rPr>
+        <w:t>git</w:t>
+      </w:r>
+      <w:proofErr w:type="spellEnd"/>
+      <w:proofErr w:type="gramEnd"/>
+      <w:r>
+        <w:rPr>
+          <w:sz w:val="20"/>
+          <w:szCs w:val="20"/>
+          <w:lang w:val="en-US"/>
+        </w:rPr>
+        <w:t xml:space="preserve"> checkout master  |    Restore the "Head" to the latest check-in (this will be part of a later lesson/module)</w:t>
+      </w:r>
+    </w:p>
+    <w:p>
+      <w:pPr>
+        <w:jc w:val="both"/>
+        <w:rPr>
+          <w:sz w:val="20"/>
+          <w:szCs w:val="20"/>
+          <w:lang w:val="en-US"/>
+        </w:rPr>
+      </w:pPr>
+      <w:proofErr w:type="spellStart"/>
+      <w:proofErr w:type="gramStart"/>
+      <w:r>
+        <w:rPr>
+          <w:sz w:val="20"/>
+          <w:szCs w:val="20"/>
+          <w:lang w:val="en-US"/>
+        </w:rPr>
+        <w:t>git</w:t>
+      </w:r>
+      <w:proofErr w:type="spellEnd"/>
+      <w:proofErr w:type="gramEnd"/>
+      <w:r>
+        <w:rPr>
+          <w:sz w:val="20"/>
+          <w:szCs w:val="20"/>
+          <w:lang w:val="en-US"/>
+        </w:rPr>
+        <w:t xml:space="preserve"> log --graph --</w:t>
+      </w:r>
+      <w:r>
+        <w:rPr>
+          <w:noProof/>
+          <w:sz w:val="20"/>
+          <w:szCs w:val="20"/>
+          <w:lang w:val="en-US"/>
+        </w:rPr>
+        <w:t>oneline</w:t>
+      </w:r>
+      <w:r>
+        <w:rPr>
+          <w:sz w:val="20"/>
+          <w:szCs w:val="20"/>
+          <w:lang w:val="en-US"/>
+        </w:rPr>
+        <w:t xml:space="preserve"> &lt;branch1&gt; &lt;branch2&gt;  |    Show a visual representation of the commit history within different branches</w:t>
+      </w:r>
+    </w:p>
+    <w:p>
+      <w:pPr>
+        <w:jc w:val="both"/>
+        <w:rPr>
+          <w:sz w:val="20"/>
+          <w:szCs w:val="20"/>
+          <w:lang w:val="en-US"/>
+        </w:rPr>
+      </w:pPr>
+      <w:proofErr w:type="spellStart"/>
+      <w:proofErr w:type="gramStart"/>
+      <w:r>
+        <w:rPr>
+          <w:sz w:val="20"/>
+          <w:szCs w:val="20"/>
+          <w:lang w:val="en-US"/>
+        </w:rPr>
+        <w:t>git</w:t>
+      </w:r>
+      <w:proofErr w:type="spellEnd"/>
+      <w:proofErr w:type="gramEnd"/>
+      <w:r>
+        <w:rPr>
+          <w:sz w:val="20"/>
+          <w:szCs w:val="20"/>
+          <w:lang w:val="en-US"/>
+        </w:rPr>
+        <w:t xml:space="preserve"> checkout -b </w:t>
+      </w:r>
+      <w:proofErr w:type="spellStart"/>
+      <w:r>
+        <w:rPr>
+          <w:sz w:val="20"/>
+          <w:szCs w:val="20"/>
+          <w:lang w:val="en-US"/>
+        </w:rPr>
+        <w:t>new_branch_name</w:t>
+      </w:r>
+      <w:proofErr w:type="spellEnd"/>
+      <w:r>
+        <w:rPr>
+          <w:sz w:val="20"/>
+          <w:szCs w:val="20"/>
+          <w:lang w:val="en-US"/>
+        </w:rPr>
+        <w:t xml:space="preserve">  |    Creates a new branch and do a checkout on this branch in one call instead of </w:t>
+      </w:r>
+      <w:proofErr w:type="spellStart"/>
+      <w:r>
+        <w:rPr>
+          <w:sz w:val="20"/>
+          <w:szCs w:val="20"/>
+          <w:lang w:val="en-US"/>
+        </w:rPr>
+        <w:t>git</w:t>
+      </w:r>
+      <w:proofErr w:type="spellEnd"/>
+      <w:r>
+        <w:rPr>
+          <w:sz w:val="20"/>
+          <w:szCs w:val="20"/>
+          <w:lang w:val="en-US"/>
+        </w:rPr>
+        <w:t xml:space="preserve"> branch </w:t>
+      </w:r>
+      <w:proofErr w:type="spellStart"/>
+      <w:r>
+        <w:rPr>
+          <w:sz w:val="20"/>
+          <w:szCs w:val="20"/>
+          <w:lang w:val="en-US"/>
+        </w:rPr>
+        <w:t>new_branch_name</w:t>
+      </w:r>
+      <w:proofErr w:type="spellEnd"/>
+      <w:r>
+        <w:rPr>
+          <w:sz w:val="20"/>
+          <w:szCs w:val="20"/>
+          <w:lang w:val="en-US"/>
+        </w:rPr>
+        <w:t xml:space="preserve"> and </w:t>
+      </w:r>
+      <w:proofErr w:type="spellStart"/>
+      <w:r>
+        <w:rPr>
+          <w:sz w:val="20"/>
+          <w:szCs w:val="20"/>
+          <w:lang w:val="en-US"/>
+        </w:rPr>
+        <w:t>git</w:t>
+      </w:r>
+      <w:proofErr w:type="spellEnd"/>
+      <w:r>
+        <w:rPr>
+          <w:sz w:val="20"/>
+          <w:szCs w:val="20"/>
+          <w:lang w:val="en-US"/>
+        </w:rPr>
+        <w:t xml:space="preserve"> checkout </w:t>
+      </w:r>
+      <w:proofErr w:type="spellStart"/>
+      <w:r>
+        <w:rPr>
+          <w:sz w:val="20"/>
+          <w:szCs w:val="20"/>
+          <w:lang w:val="en-US"/>
+        </w:rPr>
+        <w:t>new_branch_name</w:t>
+      </w:r>
+      <w:proofErr w:type="spellEnd"/>
+    </w:p>
+    <w:p>
+      <w:pPr>
+        <w:jc w:val="both"/>
+        <w:rPr>
+          <w:sz w:val="20"/>
+          <w:szCs w:val="20"/>
+          <w:lang w:val="en-US"/>
+        </w:rPr>
+      </w:pPr>
+      <w:proofErr w:type="spellStart"/>
+      <w:proofErr w:type="gramStart"/>
+      <w:r>
+        <w:rPr>
+          <w:sz w:val="20"/>
+          <w:szCs w:val="20"/>
+          <w:lang w:val="en-US"/>
+        </w:rPr>
+        <w:t>git</w:t>
+      </w:r>
+      <w:proofErr w:type="spellEnd"/>
+      <w:proofErr w:type="gramEnd"/>
+      <w:r>
+        <w:rPr>
+          <w:sz w:val="20"/>
+          <w:szCs w:val="20"/>
+          <w:lang w:val="en-US"/>
+        </w:rPr>
+        <w:t xml:space="preserve"> merge branch1 branch2  |    Merge two branches, branch2 get merged into branch1</w:t>
+      </w:r>
+    </w:p>
+    <w:p>
+      <w:pPr>
+        <w:jc w:val="both"/>
+        <w:rPr>
+          <w:sz w:val="20"/>
+          <w:szCs w:val="20"/>
+          <w:lang w:val="en-US"/>
+        </w:rPr>
+      </w:pPr>
+      <w:proofErr w:type="spellStart"/>
+      <w:proofErr w:type="gramStart"/>
+      <w:r>
+        <w:rPr>
+          <w:sz w:val="20"/>
+          <w:szCs w:val="20"/>
+          <w:lang w:val="en-US"/>
+        </w:rPr>
+        <w:t>git</w:t>
+      </w:r>
+      <w:proofErr w:type="spellEnd"/>
+      <w:proofErr w:type="gramEnd"/>
+      <w:r>
+        <w:rPr>
+          <w:sz w:val="20"/>
+          <w:szCs w:val="20"/>
+          <w:lang w:val="en-US"/>
+        </w:rPr>
+        <w:t xml:space="preserve"> branch -d name  |    Remove the branch with the specified name</w:t>
+      </w:r>
+    </w:p>
+    <w:p>
+      <w:pPr>
+        <w:jc w:val="both"/>
+        <w:rPr>
+          <w:sz w:val="20"/>
+          <w:szCs w:val="20"/>
+          <w:lang w:val="en-US"/>
+        </w:rPr>
+      </w:pPr>
+      <w:proofErr w:type="spellStart"/>
+      <w:proofErr w:type="gramStart"/>
+      <w:r>
+        <w:rPr>
+          <w:sz w:val="20"/>
+          <w:szCs w:val="20"/>
+          <w:lang w:val="en-US"/>
+        </w:rPr>
+        <w:t>git</w:t>
+      </w:r>
+      <w:proofErr w:type="spellEnd"/>
+      <w:proofErr w:type="gramEnd"/>
+      <w:r>
+        <w:rPr>
+          <w:sz w:val="20"/>
+          <w:szCs w:val="20"/>
+          <w:lang w:val="en-US"/>
+        </w:rPr>
+        <w:t xml:space="preserve"> show </w:t>
+      </w:r>
+      <w:proofErr w:type="spellStart"/>
+      <w:r>
+        <w:rPr>
+          <w:sz w:val="20"/>
+          <w:szCs w:val="20"/>
+          <w:lang w:val="en-US"/>
+        </w:rPr>
+        <w:t>commitId</w:t>
+      </w:r>
+      <w:proofErr w:type="spellEnd"/>
+      <w:r>
+        <w:rPr>
+          <w:sz w:val="20"/>
+          <w:szCs w:val="20"/>
+          <w:lang w:val="en-US"/>
+        </w:rPr>
+        <w:t xml:space="preserve">  |    Show the changes made in this commit compared to the previous version. This is working even after merging.</w:t>
       </w:r>
     </w:p>
     <w:sectPr>

</xml_diff>